<commit_message>
Added main MVC, added loginview, made changes to the sprint backlog
</commit_message>
<xml_diff>
--- a/documents/Sprint Backlog Week of 4-18-2018.docx
+++ b/documents/Sprint Backlog Week of 4-18-2018.docx
@@ -96,8 +96,6 @@
         </w:rPr>
         <w:t>Database Design</w:t>
       </w:r>
-      <w:bookmarkStart w:id="0" w:name="_GoBack"/>
-      <w:bookmarkEnd w:id="0"/>
     </w:p>
     <w:p>
       <w:pPr>
@@ -107,6 +105,71 @@
           <w:szCs w:val="32"/>
         </w:rPr>
       </w:pPr>
+      <w:r>
+        <w:rPr>
+          <w:rFonts w:ascii="Times New Roman" w:hAnsi="Times New Roman" w:cs="Times New Roman"/>
+          <w:sz w:val="32"/>
+          <w:szCs w:val="32"/>
+        </w:rPr>
+        <w:t>Singleton Database Class</w:t>
+      </w:r>
+    </w:p>
+    <w:p>
+      <w:pPr>
+        <w:rPr>
+          <w:rFonts w:ascii="Times New Roman" w:hAnsi="Times New Roman" w:cs="Times New Roman"/>
+          <w:sz w:val="32"/>
+          <w:szCs w:val="32"/>
+        </w:rPr>
+      </w:pPr>
+      <w:proofErr w:type="spellStart"/>
+      <w:r>
+        <w:rPr>
+          <w:rFonts w:ascii="Times New Roman" w:hAnsi="Times New Roman" w:cs="Times New Roman"/>
+          <w:sz w:val="32"/>
+          <w:szCs w:val="32"/>
+        </w:rPr>
+        <w:t>MainView</w:t>
+      </w:r>
+      <w:proofErr w:type="spellEnd"/>
+    </w:p>
+    <w:p>
+      <w:pPr>
+        <w:rPr>
+          <w:rFonts w:ascii="Times New Roman" w:hAnsi="Times New Roman" w:cs="Times New Roman"/>
+          <w:sz w:val="32"/>
+          <w:szCs w:val="32"/>
+        </w:rPr>
+      </w:pPr>
+      <w:proofErr w:type="spellStart"/>
+      <w:r>
+        <w:rPr>
+          <w:rFonts w:ascii="Times New Roman" w:hAnsi="Times New Roman" w:cs="Times New Roman"/>
+          <w:sz w:val="32"/>
+          <w:szCs w:val="32"/>
+        </w:rPr>
+        <w:t>MainController</w:t>
+      </w:r>
+      <w:proofErr w:type="spellEnd"/>
+    </w:p>
+    <w:p>
+      <w:pPr>
+        <w:rPr>
+          <w:rFonts w:ascii="Times New Roman" w:hAnsi="Times New Roman" w:cs="Times New Roman"/>
+          <w:sz w:val="32"/>
+          <w:szCs w:val="32"/>
+        </w:rPr>
+      </w:pPr>
+      <w:r>
+        <w:rPr>
+          <w:rFonts w:ascii="Times New Roman" w:hAnsi="Times New Roman" w:cs="Times New Roman"/>
+          <w:sz w:val="32"/>
+          <w:szCs w:val="32"/>
+        </w:rPr>
+        <w:t>MainModel</w:t>
+      </w:r>
+      <w:bookmarkStart w:id="0" w:name="_GoBack"/>
+      <w:bookmarkEnd w:id="0"/>
     </w:p>
     <w:sectPr>
       <w:pgSz w:w="12240" w:h="15840"/>

</xml_diff>